<commit_message>
Changed graph of solution 6
</commit_message>
<xml_diff>
--- a/Probability Models HW_3.docx
+++ b/Probability Models HW_3.docx
@@ -318,25 +318,7 @@
           <w:rFonts w:ascii="Lucida Console" w:hAnsi="Lucida Console"/>
           <w:color w:val="FF9D00"/>
         </w:rPr>
-        <w:t>1-</w:t>
-      </w:r>
-      <w:proofErr w:type="gramStart"/>
-      <w:r>
-        <w:rPr>
-          <w:rStyle w:val="gghfmyibcob"/>
-          <w:rFonts w:ascii="Lucida Console" w:hAnsi="Lucida Console"/>
-          <w:color w:val="FF9D00"/>
-        </w:rPr>
-        <w:t>punif(</w:t>
-      </w:r>
-      <w:proofErr w:type="gramEnd"/>
-      <w:r>
-        <w:rPr>
-          <w:rStyle w:val="gghfmyibcob"/>
-          <w:rFonts w:ascii="Lucida Console" w:hAnsi="Lucida Console"/>
-          <w:color w:val="FF9D00"/>
-        </w:rPr>
-        <w:t>37,30,40)</w:t>
+        <w:t>1-punif(37,30,40)</w:t>
       </w:r>
     </w:p>
     <w:p>
@@ -390,7 +372,6 @@
         <w:t xml:space="preserve">&gt; </w:t>
       </w:r>
       <w:proofErr w:type="spellStart"/>
-      <w:proofErr w:type="gramStart"/>
       <w:r>
         <w:rPr>
           <w:rStyle w:val="gghfmyibcob"/>
@@ -406,16 +387,7 @@
           <w:rFonts w:ascii="Lucida Console" w:hAnsi="Lucida Console"/>
           <w:color w:val="FF9D00"/>
         </w:rPr>
-        <w:t>(</w:t>
-      </w:r>
-      <w:proofErr w:type="gramEnd"/>
-      <w:r>
-        <w:rPr>
-          <w:rStyle w:val="gghfmyibcob"/>
-          <w:rFonts w:ascii="Lucida Console" w:hAnsi="Lucida Console"/>
-          <w:color w:val="FF9D00"/>
-        </w:rPr>
-        <w:t>32,30,40)</w:t>
+        <w:t>(32,30,40)</w:t>
       </w:r>
     </w:p>
     <w:p>
@@ -469,7 +441,6 @@
         <w:t xml:space="preserve">&gt; </w:t>
       </w:r>
       <w:proofErr w:type="spellStart"/>
-      <w:proofErr w:type="gramStart"/>
       <w:r>
         <w:rPr>
           <w:rStyle w:val="gghfmyibcob"/>
@@ -485,16 +456,7 @@
           <w:rFonts w:ascii="Lucida Console" w:hAnsi="Lucida Console"/>
           <w:color w:val="FF9D00"/>
         </w:rPr>
-        <w:t>(</w:t>
-      </w:r>
-      <w:proofErr w:type="gramEnd"/>
-      <w:r>
-        <w:rPr>
-          <w:rStyle w:val="gghfmyibcob"/>
-          <w:rFonts w:ascii="Lucida Console" w:hAnsi="Lucida Console"/>
-          <w:color w:val="FF9D00"/>
-        </w:rPr>
-        <w:t xml:space="preserve">38,30,40) - </w:t>
+        <w:t xml:space="preserve">(38,30,40) - </w:t>
       </w:r>
       <w:proofErr w:type="spellStart"/>
       <w:r>
@@ -867,7 +829,6 @@
         <w:t xml:space="preserve">&gt; </w:t>
       </w:r>
       <w:proofErr w:type="spellStart"/>
-      <w:proofErr w:type="gramStart"/>
       <w:r>
         <w:rPr>
           <w:rStyle w:val="gghfmyibcob"/>
@@ -883,16 +844,7 @@
           <w:rFonts w:ascii="Lucida Console" w:hAnsi="Lucida Console"/>
           <w:color w:val="FF9D00"/>
         </w:rPr>
-        <w:t>(</w:t>
-      </w:r>
-      <w:proofErr w:type="gramEnd"/>
-      <w:r>
-        <w:rPr>
-          <w:rStyle w:val="gghfmyibcob"/>
-          <w:rFonts w:ascii="Lucida Console" w:hAnsi="Lucida Console"/>
-          <w:color w:val="FF9D00"/>
-        </w:rPr>
-        <w:t>6,rate = 1/5)</w:t>
+        <w:t>(6,rate = 1/5)</w:t>
       </w:r>
     </w:p>
     <w:p>
@@ -950,7 +902,6 @@
         <w:t xml:space="preserve">&gt; </w:t>
       </w:r>
       <w:proofErr w:type="spellStart"/>
-      <w:proofErr w:type="gramStart"/>
       <w:r>
         <w:rPr>
           <w:rStyle w:val="gghfmyibcob"/>
@@ -966,16 +917,7 @@
           <w:rFonts w:ascii="Lucida Console" w:hAnsi="Lucida Console"/>
           <w:color w:val="FF9D00"/>
         </w:rPr>
-        <w:t>(</w:t>
-      </w:r>
-      <w:proofErr w:type="gramEnd"/>
-      <w:r>
-        <w:rPr>
-          <w:rStyle w:val="gghfmyibcob"/>
-          <w:rFonts w:ascii="Lucida Console" w:hAnsi="Lucida Console"/>
-          <w:color w:val="FF9D00"/>
-        </w:rPr>
-        <w:t xml:space="preserve">5,rate = 1/5) - </w:t>
+        <w:t xml:space="preserve">(5,rate = 1/5) - </w:t>
       </w:r>
       <w:proofErr w:type="spellStart"/>
       <w:r>
@@ -1074,7 +1016,6 @@
         <w:t xml:space="preserve">&gt; </w:t>
       </w:r>
       <w:proofErr w:type="spellStart"/>
-      <w:proofErr w:type="gramStart"/>
       <w:r>
         <w:rPr>
           <w:rStyle w:val="gghfmyibcob"/>
@@ -1090,16 +1031,7 @@
           <w:rFonts w:ascii="Lucida Console" w:hAnsi="Lucida Console"/>
           <w:color w:val="FF9D00"/>
         </w:rPr>
-        <w:t>(</w:t>
-      </w:r>
-      <w:proofErr w:type="gramEnd"/>
-      <w:r>
-        <w:rPr>
-          <w:rStyle w:val="gghfmyibcob"/>
-          <w:rFonts w:ascii="Lucida Console" w:hAnsi="Lucida Console"/>
-          <w:color w:val="FF9D00"/>
-        </w:rPr>
-        <w:t>25,400,.07)</w:t>
+        <w:t>(25,400,.07)</w:t>
       </w:r>
     </w:p>
     <w:p>
@@ -1157,7 +1089,6 @@
         <w:t xml:space="preserve">&gt; </w:t>
       </w:r>
       <w:proofErr w:type="spellStart"/>
-      <w:proofErr w:type="gramStart"/>
       <w:r>
         <w:rPr>
           <w:rStyle w:val="gghfmyibcob"/>
@@ -1173,16 +1104,7 @@
           <w:rFonts w:ascii="Lucida Console" w:hAnsi="Lucida Console"/>
           <w:color w:val="FF9D00"/>
         </w:rPr>
-        <w:t>(</w:t>
-      </w:r>
-      <w:proofErr w:type="gramEnd"/>
-      <w:r>
-        <w:rPr>
-          <w:rStyle w:val="gghfmyibcob"/>
-          <w:rFonts w:ascii="Lucida Console" w:hAnsi="Lucida Console"/>
-          <w:color w:val="FF9D00"/>
-        </w:rPr>
-        <w:t>24,400,.07)</w:t>
+        <w:t>(24,400,.07)</w:t>
       </w:r>
     </w:p>
     <w:p>
@@ -1240,7 +1162,6 @@
         <w:t xml:space="preserve">&gt; </w:t>
       </w:r>
       <w:proofErr w:type="spellStart"/>
-      <w:proofErr w:type="gramStart"/>
       <w:r>
         <w:rPr>
           <w:rStyle w:val="gghfmyibcob"/>
@@ -1256,16 +1177,7 @@
           <w:rFonts w:ascii="Lucida Console" w:hAnsi="Lucida Console"/>
           <w:color w:val="FF9D00"/>
         </w:rPr>
-        <w:t>(</w:t>
-      </w:r>
-      <w:proofErr w:type="gramEnd"/>
-      <w:r>
-        <w:rPr>
-          <w:rStyle w:val="gghfmyibcob"/>
-          <w:rFonts w:ascii="Lucida Console" w:hAnsi="Lucida Console"/>
-          <w:color w:val="FF9D00"/>
-        </w:rPr>
-        <w:t xml:space="preserve">25,400,.07) - </w:t>
+        <w:t xml:space="preserve">(25,400,.07) - </w:t>
       </w:r>
       <w:proofErr w:type="spellStart"/>
       <w:r>
@@ -1383,7 +1295,6 @@
         <w:t>&gt; x&lt;-</w:t>
       </w:r>
       <w:proofErr w:type="spellStart"/>
-      <w:proofErr w:type="gramStart"/>
       <w:r>
         <w:rPr>
           <w:rFonts w:ascii="Lucida Console" w:eastAsia="Times New Roman" w:hAnsi="Lucida Console" w:cs="Courier New"/>
@@ -1401,17 +1312,7 @@
           <w:sz w:val="20"/>
           <w:szCs w:val="20"/>
         </w:rPr>
-        <w:t>(</w:t>
-      </w:r>
-      <w:proofErr w:type="gramEnd"/>
-      <w:r>
-        <w:rPr>
-          <w:rFonts w:ascii="Lucida Console" w:eastAsia="Times New Roman" w:hAnsi="Lucida Console" w:cs="Courier New"/>
-          <w:color w:val="FF9D00"/>
-          <w:sz w:val="20"/>
-          <w:szCs w:val="20"/>
-        </w:rPr>
-        <w:t>100,3)</w:t>
+        <w:t>(100,3)</w:t>
       </w:r>
     </w:p>
     <w:p>
@@ -1495,18 +1396,27 @@
         </w:rPr>
         <w:t xml:space="preserve">&gt; </w:t>
       </w:r>
-      <w:proofErr w:type="gramStart"/>
-      <w:r>
-        <w:rPr>
-          <w:rFonts w:ascii="Lucida Console" w:eastAsia="Times New Roman" w:hAnsi="Lucida Console" w:cs="Courier New"/>
-          <w:color w:val="FF9D00"/>
-          <w:sz w:val="20"/>
-          <w:szCs w:val="20"/>
-        </w:rPr>
-        <w:t>hist(</w:t>
-      </w:r>
-      <w:proofErr w:type="spellStart"/>
-      <w:proofErr w:type="gramEnd"/>
+      <w:proofErr w:type="spellStart"/>
+      <w:r>
+        <w:rPr>
+          <w:rFonts w:ascii="Lucida Console" w:eastAsia="Times New Roman" w:hAnsi="Lucida Console" w:cs="Courier New"/>
+          <w:color w:val="FF9D00"/>
+          <w:sz w:val="20"/>
+          <w:szCs w:val="20"/>
+        </w:rPr>
+        <w:t>hist</w:t>
+      </w:r>
+      <w:proofErr w:type="spellEnd"/>
+      <w:r>
+        <w:rPr>
+          <w:rFonts w:ascii="Lucida Console" w:eastAsia="Times New Roman" w:hAnsi="Lucida Console" w:cs="Courier New"/>
+          <w:color w:val="FF9D00"/>
+          <w:sz w:val="20"/>
+          <w:szCs w:val="20"/>
+        </w:rPr>
+        <w:t>(</w:t>
+      </w:r>
+      <w:proofErr w:type="spellStart"/>
       <w:r>
         <w:rPr>
           <w:rFonts w:ascii="Lucida Console" w:eastAsia="Times New Roman" w:hAnsi="Lucida Console" w:cs="Courier New"/>
@@ -1581,9 +1491,9 @@
           <w:noProof/>
         </w:rPr>
         <w:drawing>
-          <wp:inline distT="0" distB="0" distL="0" distR="0" wp14:anchorId="10F4C439" wp14:editId="5AE9BAD9">
-            <wp:extent cx="5044440" cy="2892298"/>
-            <wp:effectExtent l="0" t="0" r="3810" b="3810"/>
+          <wp:inline distT="0" distB="0" distL="0" distR="0" wp14:anchorId="657712C5" wp14:editId="456A808E">
+            <wp:extent cx="4869180" cy="2791810"/>
+            <wp:effectExtent l="0" t="0" r="7620" b="8890"/>
             <wp:docPr id="1" name="Picture 1"/>
             <wp:cNvGraphicFramePr>
               <a:graphicFrameLocks xmlns:a="http://schemas.openxmlformats.org/drawingml/2006/main" noChangeAspect="1"/>
@@ -1604,7 +1514,7 @@
                   <pic:spPr>
                     <a:xfrm>
                       <a:off x="0" y="0"/>
-                      <a:ext cx="5143525" cy="2949110"/>
+                      <a:ext cx="4897958" cy="2808310"/>
                     </a:xfrm>
                     <a:prstGeom prst="rect">
                       <a:avLst/>
@@ -1616,6 +1526,8 @@
           </wp:inline>
         </w:drawing>
       </w:r>
+      <w:bookmarkStart w:id="0" w:name="_GoBack"/>
+      <w:bookmarkEnd w:id="0"/>
     </w:p>
     <w:p>
       <w:pPr>
@@ -2388,6 +2300,7 @@
         </w:rPr>
         <w:t xml:space="preserve">&gt; </w:t>
       </w:r>
+      <w:proofErr w:type="spellStart"/>
       <w:proofErr w:type="gramStart"/>
       <w:r>
         <w:rPr>
@@ -2395,7 +2308,16 @@
           <w:rFonts w:ascii="Lucida Console" w:hAnsi="Lucida Console"/>
           <w:color w:val="FF9D00"/>
         </w:rPr>
-        <w:t>hist(</w:t>
+        <w:t>hist</w:t>
+      </w:r>
+      <w:proofErr w:type="spellEnd"/>
+      <w:r>
+        <w:rPr>
+          <w:rStyle w:val="gghfmyibcob"/>
+          <w:rFonts w:ascii="Lucida Console" w:hAnsi="Lucida Console"/>
+          <w:color w:val="FF9D00"/>
+        </w:rPr>
+        <w:t>(</w:t>
       </w:r>
       <w:proofErr w:type="spellStart"/>
       <w:proofErr w:type="gramEnd"/>
@@ -2703,7 +2625,25 @@
           <w:rFonts w:ascii="Lucida Console" w:hAnsi="Lucida Console"/>
           <w:color w:val="FF9D00"/>
         </w:rPr>
-        <w:t>, (dt$y_bar - u_bar)/(dt$sd/10))</w:t>
+        <w:t>, (dt$y_bar - u_bar)/(</w:t>
+      </w:r>
+      <w:proofErr w:type="spellStart"/>
+      <w:r>
+        <w:rPr>
+          <w:rStyle w:val="gghfmyibcob"/>
+          <w:rFonts w:ascii="Lucida Console" w:hAnsi="Lucida Console"/>
+          <w:color w:val="FF9D00"/>
+        </w:rPr>
+        <w:t>dt$sd</w:t>
+      </w:r>
+      <w:proofErr w:type="spellEnd"/>
+      <w:r>
+        <w:rPr>
+          <w:rStyle w:val="gghfmyibcob"/>
+          <w:rFonts w:ascii="Lucida Console" w:hAnsi="Lucida Console"/>
+          <w:color w:val="FF9D00"/>
+        </w:rPr>
+        <w:t>/10))</w:t>
       </w:r>
     </w:p>
     <w:p>
@@ -2727,14 +2667,6 @@
         </w:rPr>
         <w:t xml:space="preserve">&gt; </w:t>
       </w:r>
-      <w:r>
-        <w:rPr>
-          <w:rStyle w:val="gghfmyibcob"/>
-          <w:rFonts w:ascii="Lucida Console" w:hAnsi="Lucida Console"/>
-          <w:color w:val="FF9D00"/>
-        </w:rPr>
-        <w:t>hist(dt$</w:t>
-      </w:r>
       <w:proofErr w:type="gramStart"/>
       <w:r>
         <w:rPr>
@@ -2742,7 +2674,7 @@
           <w:rFonts w:ascii="Lucida Console" w:hAnsi="Lucida Console"/>
           <w:color w:val="FF9D00"/>
         </w:rPr>
-        <w:t>z,density</w:t>
+        <w:t>hist(</w:t>
       </w:r>
       <w:proofErr w:type="gramEnd"/>
       <w:r>
@@ -2751,7 +2683,7 @@
           <w:rFonts w:ascii="Lucida Console" w:hAnsi="Lucida Console"/>
           <w:color w:val="FF9D00"/>
         </w:rPr>
-        <w:t xml:space="preserve"> = 20,col = "blue", main = "Histogram of Z &amp; fitted normal curve (1st part)",xlim = c(-4,3),ylim = c(0,0.45),probability = </w:t>
+        <w:t xml:space="preserve">dt$z,density = 20,col = "blue", main = "Histogram of Z &amp; fitted normal curve (1st part)",xlim = c(-4,3),ylim = c(0,0.45),probability = </w:t>
       </w:r>
       <w:proofErr w:type="spellStart"/>
       <w:r>
@@ -3001,6 +2933,7 @@
         </w:rPr>
         <w:t xml:space="preserve">&gt; </w:t>
       </w:r>
+      <w:proofErr w:type="spellStart"/>
       <w:proofErr w:type="gramStart"/>
       <w:r>
         <w:rPr>
@@ -3008,7 +2941,16 @@
           <w:rFonts w:ascii="Lucida Console" w:hAnsi="Lucida Console"/>
           <w:color w:val="FF9D00"/>
         </w:rPr>
-        <w:t>hist(</w:t>
+        <w:t>hist</w:t>
+      </w:r>
+      <w:proofErr w:type="spellEnd"/>
+      <w:r>
+        <w:rPr>
+          <w:rStyle w:val="gghfmyibcob"/>
+          <w:rFonts w:ascii="Lucida Console" w:hAnsi="Lucida Console"/>
+          <w:color w:val="FF9D00"/>
+        </w:rPr>
+        <w:t>(</w:t>
       </w:r>
       <w:proofErr w:type="spellStart"/>
       <w:proofErr w:type="gramEnd"/>
@@ -3083,8 +3025,6 @@
           <w:u w:val="single"/>
         </w:rPr>
       </w:pPr>
-      <w:bookmarkStart w:id="0" w:name="_GoBack"/>
-      <w:bookmarkEnd w:id="0"/>
       <w:r>
         <w:rPr>
           <w:noProof/>
@@ -3731,6 +3671,7 @@
         </w:rPr>
         <w:t xml:space="preserve">&gt; </w:t>
       </w:r>
+      <w:proofErr w:type="spellStart"/>
       <w:proofErr w:type="gramStart"/>
       <w:r>
         <w:rPr>
@@ -3738,7 +3679,16 @@
           <w:rFonts w:ascii="Lucida Console" w:hAnsi="Lucida Console"/>
           <w:color w:val="FF9D00"/>
         </w:rPr>
-        <w:t>hist(</w:t>
+        <w:t>hist</w:t>
+      </w:r>
+      <w:proofErr w:type="spellEnd"/>
+      <w:r>
+        <w:rPr>
+          <w:rStyle w:val="gghfmyibcob"/>
+          <w:rFonts w:ascii="Lucida Console" w:hAnsi="Lucida Console"/>
+          <w:color w:val="FF9D00"/>
+        </w:rPr>
+        <w:t>(</w:t>
       </w:r>
       <w:proofErr w:type="spellStart"/>
       <w:proofErr w:type="gramEnd"/>
@@ -3942,7 +3892,25 @@
           <w:rFonts w:ascii="Lucida Console" w:hAnsi="Lucida Console"/>
           <w:color w:val="FF9D00"/>
         </w:rPr>
-        <w:t>, (dt$y_bar - u_bar)/(dt$sd/10))</w:t>
+        <w:t>, (dt$y_bar - u_bar)/(</w:t>
+      </w:r>
+      <w:proofErr w:type="spellStart"/>
+      <w:r>
+        <w:rPr>
+          <w:rStyle w:val="gghfmyibcob"/>
+          <w:rFonts w:ascii="Lucida Console" w:hAnsi="Lucida Console"/>
+          <w:color w:val="FF9D00"/>
+        </w:rPr>
+        <w:t>dt$sd</w:t>
+      </w:r>
+      <w:proofErr w:type="spellEnd"/>
+      <w:r>
+        <w:rPr>
+          <w:rStyle w:val="gghfmyibcob"/>
+          <w:rFonts w:ascii="Lucida Console" w:hAnsi="Lucida Console"/>
+          <w:color w:val="FF9D00"/>
+        </w:rPr>
+        <w:t>/10))</w:t>
       </w:r>
     </w:p>
     <w:p>

</xml_diff>